<commit_message>
Update project: include latest adjustements
</commit_message>
<xml_diff>
--- a/assets/template.docx
+++ b/assets/template.docx
@@ -2,734 +2,6 @@
 <file path=word/document.xml><?xml version="1.0" encoding="utf-8"?>
 <w:document xmlns:mc="http://schemas.openxmlformats.org/markup-compatibility/2006" xmlns:o="urn:schemas-microsoft-com:office:office" xmlns:r="http://schemas.openxmlformats.org/officeDocument/2006/relationships" xmlns:m="http://schemas.openxmlformats.org/officeDocument/2006/math" xmlns:v="urn:schemas-microsoft-com:vml" xmlns:wp="http://schemas.openxmlformats.org/drawingml/2006/wordprocessingDrawing" xmlns:w10="urn:schemas-microsoft-com:office:word" xmlns:w="http://schemas.openxmlformats.org/wordprocessingml/2006/main" xmlns:wne="http://schemas.microsoft.com/office/word/2006/wordml" xmlns:sl="http://schemas.openxmlformats.org/schemaLibrary/2006/main" xmlns:a="http://schemas.openxmlformats.org/drawingml/2006/main" xmlns:pic="http://schemas.openxmlformats.org/drawingml/2006/picture" xmlns:c="http://schemas.openxmlformats.org/drawingml/2006/chart" xmlns:lc="http://schemas.openxmlformats.org/drawingml/2006/lockedCanvas" xmlns:dgm="http://schemas.openxmlformats.org/drawingml/2006/diagram" xmlns:wps="http://schemas.microsoft.com/office/word/2010/wordprocessingShape" xmlns:wpg="http://schemas.microsoft.com/office/word/2010/wordprocessingGroup" xmlns:w14="http://schemas.microsoft.com/office/word/2010/wordml" xmlns:w15="http://schemas.microsoft.com/office/word/2012/wordml">
   <w:body>
-    <w:p>
-      <w:pPr>
-        <w:rPr>
-          <w:rFonts w:ascii="Verdana" w:cs="Verdana" w:eastAsia="Verdana" w:hAnsi="Verdana"/>
-          <w:sz w:val="18"/>
-          <w:szCs w:val="18"/>
-        </w:rPr>
-      </w:pPr>
-      <w:r>
-        <w:rPr>
-          <w:rtl w:val="0"/>
-        </w:rPr>
-      </w:r>
-    </w:p>
-    <w:p>
-      <w:pPr>
-        <w:rPr>
-          <w:rFonts w:ascii="Verdana" w:cs="Verdana" w:eastAsia="Verdana" w:hAnsi="Verdana"/>
-          <w:sz w:val="18"/>
-          <w:szCs w:val="18"/>
-        </w:rPr>
-      </w:pPr>
-      <w:r>
-        <w:rPr>
-          <w:rtl w:val="0"/>
-        </w:rPr>
-      </w:r>
-    </w:p>
-    <w:p>
-      <w:pPr>
-        <w:rPr>
-          <w:rFonts w:ascii="Verdana" w:cs="Verdana" w:eastAsia="Verdana" w:hAnsi="Verdana"/>
-          <w:sz w:val="18"/>
-          <w:szCs w:val="18"/>
-        </w:rPr>
-      </w:pPr>
-      <w:r>
-        <w:rPr>
-          <w:rtl w:val="0"/>
-        </w:rPr>
-      </w:r>
-    </w:p>
-    <w:p>
-      <w:pPr>
-        <w:rPr>
-          <w:rFonts w:ascii="Verdana" w:cs="Verdana" w:eastAsia="Verdana" w:hAnsi="Verdana"/>
-          <w:sz w:val="18"/>
-          <w:szCs w:val="18"/>
-        </w:rPr>
-      </w:pPr>
-      <w:r>
-        <w:rPr>
-          <w:rtl w:val="0"/>
-        </w:rPr>
-      </w:r>
-    </w:p>
-    <w:p>
-      <w:pPr>
-        <w:rPr>
-          <w:rFonts w:ascii="Verdana" w:cs="Verdana" w:eastAsia="Verdana" w:hAnsi="Verdana"/>
-          <w:sz w:val="18"/>
-          <w:szCs w:val="18"/>
-        </w:rPr>
-      </w:pPr>
-      <w:r>
-        <w:rPr>
-          <w:rtl w:val="0"/>
-        </w:rPr>
-      </w:r>
-    </w:p>
-    <w:p>
-      <w:pPr>
-        <w:rPr>
-          <w:rFonts w:ascii="Verdana" w:cs="Verdana" w:eastAsia="Verdana" w:hAnsi="Verdana"/>
-          <w:sz w:val="18"/>
-          <w:szCs w:val="18"/>
-        </w:rPr>
-      </w:pPr>
-      <w:r>
-        <w:rPr>
-          <w:rtl w:val="0"/>
-        </w:rPr>
-      </w:r>
-    </w:p>
-    <w:p>
-      <w:pPr>
-        <w:rPr>
-          <w:rFonts w:ascii="Verdana" w:cs="Verdana" w:eastAsia="Verdana" w:hAnsi="Verdana"/>
-          <w:sz w:val="18"/>
-          <w:szCs w:val="18"/>
-        </w:rPr>
-      </w:pPr>
-      <w:r>
-        <w:rPr>
-          <w:rtl w:val="0"/>
-        </w:rPr>
-      </w:r>
-    </w:p>
-    <w:p>
-      <w:pPr>
-        <w:rPr>
-          <w:rFonts w:ascii="Verdana" w:cs="Verdana" w:eastAsia="Verdana" w:hAnsi="Verdana"/>
-          <w:sz w:val="18"/>
-          <w:szCs w:val="18"/>
-        </w:rPr>
-      </w:pPr>
-      <w:r>
-        <w:rPr>
-          <w:rtl w:val="0"/>
-        </w:rPr>
-      </w:r>
-    </w:p>
-    <w:p>
-      <w:pPr>
-        <w:rPr>
-          <w:rFonts w:ascii="Verdana" w:cs="Verdana" w:eastAsia="Verdana" w:hAnsi="Verdana"/>
-          <w:sz w:val="18"/>
-          <w:szCs w:val="18"/>
-        </w:rPr>
-      </w:pPr>
-      <w:r>
-        <w:rPr>
-          <w:rtl w:val="0"/>
-        </w:rPr>
-      </w:r>
-    </w:p>
-    <w:p>
-      <w:pPr>
-        <w:rPr>
-          <w:rFonts w:ascii="Verdana" w:cs="Verdana" w:eastAsia="Verdana" w:hAnsi="Verdana"/>
-          <w:sz w:val="18"/>
-          <w:szCs w:val="18"/>
-        </w:rPr>
-      </w:pPr>
-      <w:r>
-        <w:rPr>
-          <w:rtl w:val="0"/>
-        </w:rPr>
-      </w:r>
-    </w:p>
-    <w:p>
-      <w:pPr>
-        <w:rPr>
-          <w:rFonts w:ascii="Verdana" w:cs="Verdana" w:eastAsia="Verdana" w:hAnsi="Verdana"/>
-          <w:sz w:val="18"/>
-          <w:szCs w:val="18"/>
-        </w:rPr>
-      </w:pPr>
-      <w:r>
-        <w:rPr>
-          <w:rtl w:val="0"/>
-        </w:rPr>
-      </w:r>
-    </w:p>
-    <w:p>
-      <w:pPr>
-        <w:rPr>
-          <w:rFonts w:ascii="Verdana" w:cs="Verdana" w:eastAsia="Verdana" w:hAnsi="Verdana"/>
-          <w:sz w:val="18"/>
-          <w:szCs w:val="18"/>
-        </w:rPr>
-      </w:pPr>
-      <w:r>
-        <w:rPr>
-          <w:rtl w:val="0"/>
-        </w:rPr>
-      </w:r>
-    </w:p>
-    <w:p>
-      <w:pPr>
-        <w:rPr>
-          <w:rFonts w:ascii="Verdana" w:cs="Verdana" w:eastAsia="Verdana" w:hAnsi="Verdana"/>
-          <w:sz w:val="18"/>
-          <w:szCs w:val="18"/>
-        </w:rPr>
-      </w:pPr>
-      <w:r>
-        <w:rPr>
-          <w:rtl w:val="0"/>
-        </w:rPr>
-      </w:r>
-    </w:p>
-    <w:p>
-      <w:pPr>
-        <w:rPr>
-          <w:rFonts w:ascii="Verdana" w:cs="Verdana" w:eastAsia="Verdana" w:hAnsi="Verdana"/>
-          <w:sz w:val="18"/>
-          <w:szCs w:val="18"/>
-        </w:rPr>
-      </w:pPr>
-      <w:r>
-        <w:rPr>
-          <w:rtl w:val="0"/>
-        </w:rPr>
-      </w:r>
-    </w:p>
-    <w:p>
-      <w:pPr>
-        <w:rPr>
-          <w:rFonts w:ascii="Verdana" w:cs="Verdana" w:eastAsia="Verdana" w:hAnsi="Verdana"/>
-          <w:sz w:val="18"/>
-          <w:szCs w:val="18"/>
-        </w:rPr>
-      </w:pPr>
-      <w:r>
-        <w:rPr>
-          <w:rtl w:val="0"/>
-        </w:rPr>
-      </w:r>
-    </w:p>
-    <w:p>
-      <w:pPr>
-        <w:rPr>
-          <w:rFonts w:ascii="Verdana" w:cs="Verdana" w:eastAsia="Verdana" w:hAnsi="Verdana"/>
-          <w:sz w:val="18"/>
-          <w:szCs w:val="18"/>
-        </w:rPr>
-      </w:pPr>
-      <w:r>
-        <w:rPr>
-          <w:rtl w:val="0"/>
-        </w:rPr>
-      </w:r>
-    </w:p>
-    <w:p>
-      <w:pPr>
-        <w:rPr>
-          <w:rFonts w:ascii="Verdana" w:cs="Verdana" w:eastAsia="Verdana" w:hAnsi="Verdana"/>
-          <w:sz w:val="18"/>
-          <w:szCs w:val="18"/>
-        </w:rPr>
-      </w:pPr>
-      <w:r>
-        <w:rPr>
-          <w:rtl w:val="0"/>
-        </w:rPr>
-      </w:r>
-    </w:p>
-    <w:p>
-      <w:pPr>
-        <w:rPr>
-          <w:rFonts w:ascii="Verdana" w:cs="Verdana" w:eastAsia="Verdana" w:hAnsi="Verdana"/>
-          <w:sz w:val="18"/>
-          <w:szCs w:val="18"/>
-        </w:rPr>
-      </w:pPr>
-      <w:r>
-        <w:rPr>
-          <w:rtl w:val="0"/>
-        </w:rPr>
-      </w:r>
-    </w:p>
-    <w:p>
-      <w:pPr>
-        <w:rPr>
-          <w:rFonts w:ascii="Verdana" w:cs="Verdana" w:eastAsia="Verdana" w:hAnsi="Verdana"/>
-          <w:sz w:val="18"/>
-          <w:szCs w:val="18"/>
-        </w:rPr>
-      </w:pPr>
-      <w:r>
-        <w:rPr>
-          <w:rtl w:val="0"/>
-        </w:rPr>
-      </w:r>
-    </w:p>
-    <w:p>
-      <w:pPr>
-        <w:rPr>
-          <w:rFonts w:ascii="Verdana" w:cs="Verdana" w:eastAsia="Verdana" w:hAnsi="Verdana"/>
-          <w:sz w:val="18"/>
-          <w:szCs w:val="18"/>
-        </w:rPr>
-      </w:pPr>
-      <w:r>
-        <w:rPr>
-          <w:rtl w:val="0"/>
-        </w:rPr>
-      </w:r>
-    </w:p>
-    <w:p>
-      <w:pPr>
-        <w:rPr>
-          <w:rFonts w:ascii="Verdana" w:cs="Verdana" w:eastAsia="Verdana" w:hAnsi="Verdana"/>
-          <w:sz w:val="18"/>
-          <w:szCs w:val="18"/>
-        </w:rPr>
-      </w:pPr>
-      <w:r>
-        <w:rPr>
-          <w:rtl w:val="0"/>
-        </w:rPr>
-      </w:r>
-    </w:p>
-    <w:p>
-      <w:pPr>
-        <w:rPr>
-          <w:rFonts w:ascii="Verdana" w:cs="Verdana" w:eastAsia="Verdana" w:hAnsi="Verdana"/>
-          <w:sz w:val="18"/>
-          <w:szCs w:val="18"/>
-        </w:rPr>
-      </w:pPr>
-      <w:r>
-        <w:rPr>
-          <w:rtl w:val="0"/>
-        </w:rPr>
-      </w:r>
-    </w:p>
-    <w:p>
-      <w:pPr>
-        <w:rPr>
-          <w:rFonts w:ascii="Verdana" w:cs="Verdana" w:eastAsia="Verdana" w:hAnsi="Verdana"/>
-          <w:sz w:val="18"/>
-          <w:szCs w:val="18"/>
-        </w:rPr>
-      </w:pPr>
-      <w:r>
-        <w:rPr>
-          <w:rtl w:val="0"/>
-        </w:rPr>
-      </w:r>
-    </w:p>
-    <w:p>
-      <w:pPr>
-        <w:rPr>
-          <w:rFonts w:ascii="Verdana" w:cs="Verdana" w:eastAsia="Verdana" w:hAnsi="Verdana"/>
-          <w:sz w:val="18"/>
-          <w:szCs w:val="18"/>
-        </w:rPr>
-      </w:pPr>
-      <w:r>
-        <w:rPr>
-          <w:rtl w:val="0"/>
-        </w:rPr>
-      </w:r>
-    </w:p>
-    <w:p>
-      <w:pPr>
-        <w:rPr>
-          <w:rFonts w:ascii="Verdana" w:cs="Verdana" w:eastAsia="Verdana" w:hAnsi="Verdana"/>
-          <w:sz w:val="18"/>
-          <w:szCs w:val="18"/>
-        </w:rPr>
-      </w:pPr>
-      <w:r>
-        <w:rPr>
-          <w:rtl w:val="0"/>
-        </w:rPr>
-      </w:r>
-    </w:p>
-    <w:p>
-      <w:pPr>
-        <w:rPr>
-          <w:rFonts w:ascii="Verdana" w:cs="Verdana" w:eastAsia="Verdana" w:hAnsi="Verdana"/>
-          <w:sz w:val="18"/>
-          <w:szCs w:val="18"/>
-        </w:rPr>
-      </w:pPr>
-      <w:r>
-        <w:rPr>
-          <w:rtl w:val="0"/>
-        </w:rPr>
-      </w:r>
-    </w:p>
-    <w:p>
-      <w:pPr>
-        <w:rPr>
-          <w:rFonts w:ascii="Verdana" w:cs="Verdana" w:eastAsia="Verdana" w:hAnsi="Verdana"/>
-          <w:sz w:val="18"/>
-          <w:szCs w:val="18"/>
-        </w:rPr>
-      </w:pPr>
-      <w:r>
-        <w:rPr>
-          <w:rtl w:val="0"/>
-        </w:rPr>
-      </w:r>
-    </w:p>
-    <w:p>
-      <w:pPr>
-        <w:rPr>
-          <w:rFonts w:ascii="Verdana" w:cs="Verdana" w:eastAsia="Verdana" w:hAnsi="Verdana"/>
-          <w:sz w:val="18"/>
-          <w:szCs w:val="18"/>
-        </w:rPr>
-      </w:pPr>
-      <w:r>
-        <w:rPr>
-          <w:rtl w:val="0"/>
-        </w:rPr>
-      </w:r>
-    </w:p>
-    <w:p>
-      <w:pPr>
-        <w:rPr>
-          <w:rFonts w:ascii="Verdana" w:cs="Verdana" w:eastAsia="Verdana" w:hAnsi="Verdana"/>
-          <w:sz w:val="18"/>
-          <w:szCs w:val="18"/>
-        </w:rPr>
-      </w:pPr>
-      <w:r>
-        <w:rPr>
-          <w:rtl w:val="0"/>
-        </w:rPr>
-      </w:r>
-    </w:p>
-    <w:p>
-      <w:pPr>
-        <w:rPr>
-          <w:rFonts w:ascii="Verdana" w:cs="Verdana" w:eastAsia="Verdana" w:hAnsi="Verdana"/>
-          <w:sz w:val="18"/>
-          <w:szCs w:val="18"/>
-        </w:rPr>
-      </w:pPr>
-      <w:r>
-        <w:rPr>
-          <w:rtl w:val="0"/>
-        </w:rPr>
-      </w:r>
-    </w:p>
-    <w:p>
-      <w:pPr>
-        <w:rPr>
-          <w:rFonts w:ascii="Verdana" w:cs="Verdana" w:eastAsia="Verdana" w:hAnsi="Verdana"/>
-          <w:sz w:val="18"/>
-          <w:szCs w:val="18"/>
-        </w:rPr>
-      </w:pPr>
-      <w:r>
-        <w:rPr>
-          <w:rtl w:val="0"/>
-        </w:rPr>
-      </w:r>
-    </w:p>
-    <w:p>
-      <w:pPr>
-        <w:rPr>
-          <w:rFonts w:ascii="Verdana" w:cs="Verdana" w:eastAsia="Verdana" w:hAnsi="Verdana"/>
-          <w:sz w:val="18"/>
-          <w:szCs w:val="18"/>
-        </w:rPr>
-      </w:pPr>
-      <w:r>
-        <w:rPr>
-          <w:rtl w:val="0"/>
-        </w:rPr>
-      </w:r>
-    </w:p>
-    <w:p>
-      <w:pPr>
-        <w:rPr>
-          <w:rFonts w:ascii="Verdana" w:cs="Verdana" w:eastAsia="Verdana" w:hAnsi="Verdana"/>
-          <w:sz w:val="18"/>
-          <w:szCs w:val="18"/>
-        </w:rPr>
-      </w:pPr>
-      <w:r>
-        <w:rPr>
-          <w:rtl w:val="0"/>
-        </w:rPr>
-      </w:r>
-    </w:p>
-    <w:p>
-      <w:pPr>
-        <w:rPr>
-          <w:rFonts w:ascii="Verdana" w:cs="Verdana" w:eastAsia="Verdana" w:hAnsi="Verdana"/>
-          <w:sz w:val="18"/>
-          <w:szCs w:val="18"/>
-        </w:rPr>
-      </w:pPr>
-      <w:r>
-        <w:rPr>
-          <w:rtl w:val="0"/>
-        </w:rPr>
-      </w:r>
-    </w:p>
-    <w:p>
-      <w:pPr>
-        <w:rPr>
-          <w:rFonts w:ascii="Verdana" w:cs="Verdana" w:eastAsia="Verdana" w:hAnsi="Verdana"/>
-          <w:sz w:val="18"/>
-          <w:szCs w:val="18"/>
-        </w:rPr>
-      </w:pPr>
-      <w:r>
-        <w:rPr>
-          <w:rtl w:val="0"/>
-        </w:rPr>
-      </w:r>
-    </w:p>
-    <w:p>
-      <w:pPr>
-        <w:rPr>
-          <w:rFonts w:ascii="Verdana" w:cs="Verdana" w:eastAsia="Verdana" w:hAnsi="Verdana"/>
-          <w:sz w:val="18"/>
-          <w:szCs w:val="18"/>
-        </w:rPr>
-      </w:pPr>
-      <w:r>
-        <w:rPr>
-          <w:rtl w:val="0"/>
-        </w:rPr>
-      </w:r>
-    </w:p>
-    <w:p>
-      <w:pPr>
-        <w:rPr>
-          <w:rFonts w:ascii="Verdana" w:cs="Verdana" w:eastAsia="Verdana" w:hAnsi="Verdana"/>
-          <w:sz w:val="18"/>
-          <w:szCs w:val="18"/>
-        </w:rPr>
-      </w:pPr>
-      <w:r>
-        <w:rPr>
-          <w:rtl w:val="0"/>
-        </w:rPr>
-      </w:r>
-    </w:p>
-    <w:p>
-      <w:pPr>
-        <w:rPr>
-          <w:rFonts w:ascii="Verdana" w:cs="Verdana" w:eastAsia="Verdana" w:hAnsi="Verdana"/>
-          <w:sz w:val="18"/>
-          <w:szCs w:val="18"/>
-        </w:rPr>
-      </w:pPr>
-      <w:r>
-        <w:rPr>
-          <w:rtl w:val="0"/>
-        </w:rPr>
-      </w:r>
-    </w:p>
-    <w:p>
-      <w:pPr>
-        <w:rPr>
-          <w:rFonts w:ascii="Verdana" w:cs="Verdana" w:eastAsia="Verdana" w:hAnsi="Verdana"/>
-          <w:sz w:val="18"/>
-          <w:szCs w:val="18"/>
-        </w:rPr>
-      </w:pPr>
-      <w:r>
-        <w:rPr>
-          <w:rtl w:val="0"/>
-        </w:rPr>
-      </w:r>
-    </w:p>
-    <w:p>
-      <w:pPr>
-        <w:rPr>
-          <w:rFonts w:ascii="Verdana" w:cs="Verdana" w:eastAsia="Verdana" w:hAnsi="Verdana"/>
-          <w:sz w:val="18"/>
-          <w:szCs w:val="18"/>
-        </w:rPr>
-      </w:pPr>
-      <w:r>
-        <w:rPr>
-          <w:rtl w:val="0"/>
-        </w:rPr>
-      </w:r>
-    </w:p>
-    <w:p>
-      <w:pPr>
-        <w:rPr>
-          <w:rFonts w:ascii="Verdana" w:cs="Verdana" w:eastAsia="Verdana" w:hAnsi="Verdana"/>
-          <w:sz w:val="18"/>
-          <w:szCs w:val="18"/>
-        </w:rPr>
-      </w:pPr>
-      <w:r>
-        <w:rPr>
-          <w:rtl w:val="0"/>
-        </w:rPr>
-      </w:r>
-    </w:p>
-    <w:p>
-      <w:pPr>
-        <w:rPr>
-          <w:rFonts w:ascii="Verdana" w:cs="Verdana" w:eastAsia="Verdana" w:hAnsi="Verdana"/>
-          <w:sz w:val="18"/>
-          <w:szCs w:val="18"/>
-        </w:rPr>
-      </w:pPr>
-      <w:r>
-        <w:rPr>
-          <w:rtl w:val="0"/>
-        </w:rPr>
-      </w:r>
-    </w:p>
-    <w:p>
-      <w:pPr>
-        <w:rPr>
-          <w:rFonts w:ascii="Verdana" w:cs="Verdana" w:eastAsia="Verdana" w:hAnsi="Verdana"/>
-          <w:sz w:val="18"/>
-          <w:szCs w:val="18"/>
-        </w:rPr>
-      </w:pPr>
-      <w:r>
-        <w:rPr>
-          <w:rtl w:val="0"/>
-        </w:rPr>
-      </w:r>
-    </w:p>
-    <w:p>
-      <w:pPr>
-        <w:rPr>
-          <w:rFonts w:ascii="Verdana" w:cs="Verdana" w:eastAsia="Verdana" w:hAnsi="Verdana"/>
-          <w:sz w:val="18"/>
-          <w:szCs w:val="18"/>
-        </w:rPr>
-      </w:pPr>
-      <w:r>
-        <w:rPr>
-          <w:rtl w:val="0"/>
-        </w:rPr>
-      </w:r>
-    </w:p>
-    <w:p>
-      <w:pPr>
-        <w:rPr>
-          <w:rFonts w:ascii="Verdana" w:cs="Verdana" w:eastAsia="Verdana" w:hAnsi="Verdana"/>
-          <w:sz w:val="18"/>
-          <w:szCs w:val="18"/>
-        </w:rPr>
-      </w:pPr>
-      <w:r>
-        <w:rPr>
-          <w:rtl w:val="0"/>
-        </w:rPr>
-      </w:r>
-    </w:p>
-    <w:p>
-      <w:pPr>
-        <w:rPr>
-          <w:rFonts w:ascii="Verdana" w:cs="Verdana" w:eastAsia="Verdana" w:hAnsi="Verdana"/>
-          <w:sz w:val="18"/>
-          <w:szCs w:val="18"/>
-        </w:rPr>
-      </w:pPr>
-      <w:r>
-        <w:rPr>
-          <w:rtl w:val="0"/>
-        </w:rPr>
-      </w:r>
-    </w:p>
-    <w:p>
-      <w:pPr>
-        <w:rPr>
-          <w:rFonts w:ascii="Verdana" w:cs="Verdana" w:eastAsia="Verdana" w:hAnsi="Verdana"/>
-          <w:sz w:val="18"/>
-          <w:szCs w:val="18"/>
-        </w:rPr>
-      </w:pPr>
-      <w:r>
-        <w:rPr>
-          <w:rtl w:val="0"/>
-        </w:rPr>
-      </w:r>
-    </w:p>
-    <w:p>
-      <w:pPr>
-        <w:rPr>
-          <w:rFonts w:ascii="Verdana" w:cs="Verdana" w:eastAsia="Verdana" w:hAnsi="Verdana"/>
-          <w:sz w:val="18"/>
-          <w:szCs w:val="18"/>
-        </w:rPr>
-      </w:pPr>
-      <w:r>
-        <w:rPr>
-          <w:rtl w:val="0"/>
-        </w:rPr>
-      </w:r>
-    </w:p>
-    <w:p>
-      <w:pPr>
-        <w:rPr>
-          <w:rFonts w:ascii="Verdana" w:cs="Verdana" w:eastAsia="Verdana" w:hAnsi="Verdana"/>
-          <w:sz w:val="18"/>
-          <w:szCs w:val="18"/>
-        </w:rPr>
-      </w:pPr>
-      <w:r>
-        <w:rPr>
-          <w:rtl w:val="0"/>
-        </w:rPr>
-      </w:r>
-    </w:p>
-    <w:p>
-      <w:pPr>
-        <w:rPr>
-          <w:rFonts w:ascii="Verdana" w:cs="Verdana" w:eastAsia="Verdana" w:hAnsi="Verdana"/>
-          <w:sz w:val="18"/>
-          <w:szCs w:val="18"/>
-        </w:rPr>
-      </w:pPr>
-      <w:r>
-        <w:rPr>
-          <w:rtl w:val="0"/>
-        </w:rPr>
-      </w:r>
-    </w:p>
-    <w:p>
-      <w:pPr>
-        <w:rPr>
-          <w:rFonts w:ascii="Verdana" w:cs="Verdana" w:eastAsia="Verdana" w:hAnsi="Verdana"/>
-          <w:sz w:val="18"/>
-          <w:szCs w:val="18"/>
-        </w:rPr>
-      </w:pPr>
-      <w:r>
-        <w:rPr>
-          <w:rtl w:val="0"/>
-        </w:rPr>
-      </w:r>
-    </w:p>
-    <w:p>
-      <w:pPr>
-        <w:rPr>
-          <w:rFonts w:ascii="Verdana" w:cs="Verdana" w:eastAsia="Verdana" w:hAnsi="Verdana"/>
-          <w:sz w:val="18"/>
-          <w:szCs w:val="18"/>
-        </w:rPr>
-      </w:pPr>
-      <w:r>
-        <w:rPr>
-          <w:rtl w:val="0"/>
-        </w:rPr>
-      </w:r>
-    </w:p>
     <w:p>
       <w:pPr>
         <w:rPr>
@@ -835,6 +107,149 @@
     <w:pPr>
       <w:keepNext w:val="1"/>
       <w:keepLines w:val="1"/>
+      <w:widowControl w:val="0"/>
+      <w:spacing w:after="200" w:before="0" w:lineRule="auto"/>
+      <w:jc w:val="left"/>
+    </w:pPr>
+    <w:rPr>
+      <w:rFonts w:ascii="Arimo" w:cs="Arimo" w:eastAsia="Arimo" w:hAnsi="Arimo"/>
+      <w:b w:val="1"/>
+      <w:color w:val="000000"/>
+      <w:sz w:val="44"/>
+      <w:szCs w:val="44"/>
+    </w:rPr>
+  </w:style>
+  <w:style w:type="paragraph" w:styleId="Heading2">
+    <w:name w:val="heading 2"/>
+    <w:basedOn w:val="Normal"/>
+    <w:next w:val="Normal"/>
+    <w:pPr>
+      <w:keepNext w:val="1"/>
+      <w:keepLines w:val="1"/>
+      <w:widowControl w:val="0"/>
+      <w:pBdr>
+        <w:top w:color="c0c0c0" w:space="1" w:sz="24" w:val="single"/>
+      </w:pBdr>
+      <w:spacing w:after="200" w:before="560" w:lineRule="auto"/>
+      <w:jc w:val="left"/>
+    </w:pPr>
+    <w:rPr>
+      <w:rFonts w:ascii="Arimo" w:cs="Arimo" w:eastAsia="Arimo" w:hAnsi="Arimo"/>
+      <w:b w:val="1"/>
+      <w:color w:val="000000"/>
+      <w:sz w:val="32"/>
+      <w:szCs w:val="32"/>
+    </w:rPr>
+  </w:style>
+  <w:style w:type="paragraph" w:styleId="Heading3">
+    <w:name w:val="heading 3"/>
+    <w:basedOn w:val="Normal"/>
+    <w:next w:val="Normal"/>
+    <w:pPr>
+      <w:keepNext w:val="1"/>
+      <w:keepLines w:val="1"/>
+      <w:widowControl w:val="0"/>
+      <w:pBdr>
+        <w:top w:space="0" w:sz="0" w:val="nil"/>
+      </w:pBdr>
+      <w:spacing w:after="200" w:before="560" w:lineRule="auto"/>
+      <w:ind w:left="567"/>
+      <w:jc w:val="left"/>
+    </w:pPr>
+    <w:rPr>
+      <w:rFonts w:ascii="Arimo" w:cs="Arimo" w:eastAsia="Arimo" w:hAnsi="Arimo"/>
+      <w:b w:val="1"/>
+      <w:color w:val="000000"/>
+      <w:sz w:val="28"/>
+      <w:szCs w:val="28"/>
+    </w:rPr>
+  </w:style>
+  <w:style w:type="paragraph" w:styleId="Heading4">
+    <w:name w:val="heading 4"/>
+    <w:basedOn w:val="Normal"/>
+    <w:next w:val="Normal"/>
+    <w:pPr>
+      <w:keepNext w:val="1"/>
+      <w:keepLines w:val="1"/>
+      <w:widowControl w:val="0"/>
+      <w:pBdr>
+        <w:top w:space="0" w:sz="0" w:val="nil"/>
+      </w:pBdr>
+      <w:spacing w:after="200" w:before="480" w:lineRule="auto"/>
+      <w:ind w:left="1134"/>
+      <w:jc w:val="left"/>
+    </w:pPr>
+    <w:rPr>
+      <w:rFonts w:ascii="Arimo" w:cs="Arimo" w:eastAsia="Arimo" w:hAnsi="Arimo"/>
+      <w:b w:val="1"/>
+      <w:color w:val="000000"/>
+      <w:sz w:val="24"/>
+      <w:szCs w:val="24"/>
+    </w:rPr>
+  </w:style>
+  <w:style w:type="paragraph" w:styleId="Heading5">
+    <w:name w:val="heading 5"/>
+    <w:basedOn w:val="Normal"/>
+    <w:next w:val="Normal"/>
+    <w:pPr>
+      <w:keepNext w:val="1"/>
+      <w:keepLines w:val="1"/>
+      <w:pageBreakBefore w:val="0"/>
+      <w:spacing w:after="40" w:before="220" w:lineRule="auto"/>
+    </w:pPr>
+    <w:rPr>
+      <w:b w:val="1"/>
+      <w:sz w:val="22"/>
+      <w:szCs w:val="22"/>
+    </w:rPr>
+  </w:style>
+  <w:style w:type="paragraph" w:styleId="Heading6">
+    <w:name w:val="heading 6"/>
+    <w:basedOn w:val="Normal"/>
+    <w:next w:val="Normal"/>
+    <w:pPr>
+      <w:keepNext w:val="1"/>
+      <w:keepLines w:val="1"/>
+      <w:pageBreakBefore w:val="0"/>
+      <w:spacing w:after="40" w:before="200" w:lineRule="auto"/>
+    </w:pPr>
+    <w:rPr>
+      <w:b w:val="1"/>
+      <w:sz w:val="20"/>
+      <w:szCs w:val="20"/>
+    </w:rPr>
+  </w:style>
+  <w:style w:type="paragraph" w:styleId="Title">
+    <w:name w:val="Title"/>
+    <w:basedOn w:val="Normal"/>
+    <w:next w:val="Normal"/>
+    <w:pPr>
+      <w:widowControl w:val="1"/>
+      <w:shd w:fill="000000" w:val="clear"/>
+      <w:spacing w:after="0" w:before="2835" w:lineRule="auto"/>
+      <w:jc w:val="right"/>
+    </w:pPr>
+    <w:rPr>
+      <w:rFonts w:ascii="Arial Narrow" w:cs="Arial Narrow" w:eastAsia="Arial Narrow" w:hAnsi="Arial Narrow"/>
+      <w:b w:val="1"/>
+      <w:color w:val="000000"/>
+      <w:sz w:val="72"/>
+      <w:szCs w:val="72"/>
+    </w:rPr>
+  </w:style>
+  <w:style w:type="paragraph" w:styleId="Normal" w:default="1">
+    <w:name w:val="normal"/>
+  </w:style>
+  <w:style w:type="table" w:styleId="TableNormal" w:default="1">
+    <w:name w:val="Table Normal"/>
+  </w:style>
+  <w:style w:type="paragraph" w:styleId="Heading1">
+    <w:name w:val="heading 1"/>
+    <w:basedOn w:val="Normal"/>
+    <w:next w:val="Normal"/>
+    <w:pPr>
+      <w:keepNext w:val="1"/>
+      <w:keepLines w:val="1"/>
       <w:pageBreakBefore w:val="0"/>
       <w:widowControl w:val="0"/>
       <w:pBdr>
@@ -1928,6 +1343,41 @@
         <w:right w:w="108.0" w:type="dxa"/>
       </w:tblCellMar>
     </w:tblPr>
+  </w:style>
+  <w:style w:type="paragraph" w:styleId="Subtitle">
+    <w:name w:val="Subtitle"/>
+    <w:basedOn w:val="Normal"/>
+    <w:next w:val="Normal"/>
+    <w:pPr>
+      <w:keepNext w:val="0"/>
+      <w:keepLines w:val="0"/>
+      <w:pageBreakBefore w:val="0"/>
+      <w:widowControl w:val="1"/>
+      <w:pBdr>
+        <w:top w:space="0" w:sz="0" w:val="nil"/>
+        <w:left w:space="0" w:sz="0" w:val="nil"/>
+        <w:bottom w:space="0" w:sz="0" w:val="nil"/>
+        <w:right w:space="0" w:sz="0" w:val="nil"/>
+        <w:between w:space="0" w:sz="0" w:val="nil"/>
+      </w:pBdr>
+      <w:shd w:fill="auto" w:val="clear"/>
+      <w:spacing w:after="60" w:before="1134" w:line="240" w:lineRule="auto"/>
+      <w:ind w:left="0" w:right="0" w:firstLine="0"/>
+      <w:jc w:val="right"/>
+    </w:pPr>
+    <w:rPr>
+      <w:rFonts w:ascii="Arial Narrow" w:cs="Arial Narrow" w:eastAsia="Arial Narrow" w:hAnsi="Arial Narrow"/>
+      <w:b w:val="0"/>
+      <w:i w:val="0"/>
+      <w:smallCaps w:val="0"/>
+      <w:strike w:val="0"/>
+      <w:color w:val="000000"/>
+      <w:sz w:val="44"/>
+      <w:szCs w:val="44"/>
+      <w:u w:val="none"/>
+      <w:shd w:fill="auto" w:val="clear"/>
+      <w:vertAlign w:val="baseline"/>
+    </w:rPr>
   </w:style>
   <w:style w:type="paragraph" w:styleId="Subtitle">
     <w:name w:val="Subtitle"/>
@@ -2141,7 +1591,7 @@
 
 <file path=customXML/item1.xml><?xml version="1.0" encoding="utf-8"?>
 <go:gDocsCustomXmlDataStorage xmlns:go="http://customooxmlschemas.google.com/" xmlns:r="http://schemas.openxmlformats.org/officeDocument/2006/relationships" uri="GoogleDocsCustomDataVersion2">
-  <go:docsCustomData xmlns:go="http://customooxmlschemas.google.com/" roundtripDataSignature="AMtx7mi8SXMdB/FUc4sHo9yZ3/SIi0zOJg==">CgMxLjA4AHIhMTNWNkgyM3VFRzRzSV9QWmVKcUZWS1p2ZGF1eVk2VVpn</go:docsCustomData>
+  <go:docsCustomData xmlns:go="http://customooxmlschemas.google.com/" roundtripDataSignature="AMtx7mh4w1bjJ+wtOlr9JwKQR4TTGmhvWw==">CgMxLjA4AHIhMTJPSnhxa053Y1VqWXo0aTRpNV91QklId0cxakVaY3Bi</go:docsCustomData>
 </go:gDocsCustomXmlDataStorage>
 </file>
 

</xml_diff>